<commit_message>
Correcção de bugs e adicão de novos testes
</commit_message>
<xml_diff>
--- a/Utilizacaosqrt.docx
+++ b/Utilizacaosqrt.docx
@@ -15,23 +15,7 @@
           <w:sz w:val="40"/>
           <w:szCs w:val="40"/>
         </w:rPr>
-        <w:t>Funções matemáticas (</w:t>
-      </w:r>
-      <w:proofErr w:type="spellStart"/>
-      <w:r>
-        <w:rPr>
-          <w:sz w:val="40"/>
-          <w:szCs w:val="40"/>
-        </w:rPr>
-        <w:t>Raizes</w:t>
-      </w:r>
-      <w:proofErr w:type="spellEnd"/>
-      <w:r>
-        <w:rPr>
-          <w:sz w:val="40"/>
-          <w:szCs w:val="40"/>
-        </w:rPr>
-        <w:t>)</w:t>
+        <w:t>Funções matemáticas (Raizes)</w:t>
       </w:r>
     </w:p>
     <w:p>
@@ -48,33 +32,13 @@
         </w:rPr>
         <w:t xml:space="preserve">Para definir uma raiz quadrada a melhor forma seria através de uma função </w:t>
       </w:r>
-      <w:proofErr w:type="spellStart"/>
-      <w:proofErr w:type="gramStart"/>
       <w:r>
         <w:rPr>
           <w:b/>
           <w:sz w:val="24"/>
           <w:szCs w:val="24"/>
         </w:rPr>
-        <w:t>sqrt</w:t>
-      </w:r>
-      <w:proofErr w:type="spellEnd"/>
-      <w:r>
-        <w:rPr>
-          <w:b/>
-          <w:sz w:val="24"/>
-          <w:szCs w:val="24"/>
-        </w:rPr>
-        <w:t>(</w:t>
-      </w:r>
-      <w:proofErr w:type="gramEnd"/>
-      <w:r>
-        <w:rPr>
-          <w:b/>
-          <w:sz w:val="24"/>
-          <w:szCs w:val="24"/>
-        </w:rPr>
-        <w:t>)</w:t>
+        <w:t>sqrt()</w:t>
       </w:r>
       <w:r>
         <w:rPr>
@@ -96,23 +60,7 @@
           <w:sz w:val="24"/>
           <w:szCs w:val="24"/>
         </w:rPr>
-        <w:t xml:space="preserve">Para a </w:t>
-      </w:r>
-      <w:proofErr w:type="spellStart"/>
-      <w:r>
-        <w:rPr>
-          <w:sz w:val="24"/>
-          <w:szCs w:val="24"/>
-        </w:rPr>
-        <w:t>raíz</w:t>
-      </w:r>
-      <w:proofErr w:type="spellEnd"/>
-      <w:r>
-        <w:rPr>
-          <w:sz w:val="24"/>
-          <w:szCs w:val="24"/>
-        </w:rPr>
-        <w:t xml:space="preserve"> quadrada teríamos então:</w:t>
+        <w:t>Para a raíz quadrada teríamos então:</w:t>
       </w:r>
     </w:p>
     <w:p>
@@ -645,59 +593,15 @@
           <w:sz w:val="24"/>
           <w:szCs w:val="24"/>
         </w:rPr>
-        <w:t xml:space="preserve">Em </w:t>
+        <w:t xml:space="preserve">Em javascript basta utilizar </w:t>
       </w:r>
-      <w:proofErr w:type="spellStart"/>
-      <w:r>
-        <w:rPr>
-          <w:sz w:val="24"/>
-          <w:szCs w:val="24"/>
-        </w:rPr>
-        <w:t>javascript</w:t>
-      </w:r>
-      <w:proofErr w:type="spellEnd"/>
-      <w:r>
-        <w:rPr>
-          <w:sz w:val="24"/>
-          <w:szCs w:val="24"/>
-        </w:rPr>
-        <w:t xml:space="preserve"> basta utilizar </w:t>
-      </w:r>
-      <w:proofErr w:type="spellStart"/>
       <w:r>
         <w:rPr>
           <w:b/>
           <w:sz w:val="24"/>
           <w:szCs w:val="24"/>
         </w:rPr>
-        <w:t>Math.</w:t>
-      </w:r>
-      <w:proofErr w:type="gramStart"/>
-      <w:r>
-        <w:rPr>
-          <w:b/>
-          <w:sz w:val="24"/>
-          <w:szCs w:val="24"/>
-        </w:rPr>
-        <w:t>sqrt</w:t>
-      </w:r>
-      <w:proofErr w:type="spellEnd"/>
-      <w:r>
-        <w:rPr>
-          <w:b/>
-          <w:sz w:val="24"/>
-          <w:szCs w:val="24"/>
-        </w:rPr>
-        <w:t>(</w:t>
-      </w:r>
-      <w:proofErr w:type="gramEnd"/>
-      <w:r>
-        <w:rPr>
-          <w:b/>
-          <w:sz w:val="24"/>
-          <w:szCs w:val="24"/>
-        </w:rPr>
-        <w:t>)</w:t>
+        <w:t>Math.sqrt()</w:t>
       </w:r>
       <w:r>
         <w:rPr>
@@ -749,115 +653,52 @@
           <w:sz w:val="24"/>
           <w:szCs w:val="24"/>
         </w:rPr>
-        <w:t xml:space="preserve">(cúbica, à quarta, etc..) será necessário criar uma função </w:t>
+        <w:t xml:space="preserve">(cúbica, à quarta, etc..) será necessário criar uma função custom </w:t>
       </w:r>
-      <w:proofErr w:type="spellStart"/>
-      <w:r>
-        <w:rPr>
-          <w:sz w:val="24"/>
-          <w:szCs w:val="24"/>
-        </w:rPr>
-        <w:t>custom</w:t>
-      </w:r>
-      <w:proofErr w:type="spellEnd"/>
-      <w:r>
-        <w:rPr>
-          <w:sz w:val="24"/>
-          <w:szCs w:val="24"/>
-        </w:rPr>
-        <w:t xml:space="preserve"> </w:t>
-      </w:r>
-      <w:proofErr w:type="spellStart"/>
-      <w:proofErr w:type="gramStart"/>
       <w:r>
         <w:rPr>
           <w:b/>
           <w:sz w:val="24"/>
           <w:szCs w:val="24"/>
         </w:rPr>
-        <w:t>sqrt</w:t>
+        <w:t>sqrt()</w:t>
       </w:r>
-      <w:proofErr w:type="spellEnd"/>
+      <w:r>
+        <w:rPr>
+          <w:sz w:val="24"/>
+          <w:szCs w:val="24"/>
+        </w:rPr>
+        <w:t xml:space="preserve"> que recebe-se no máximo 2 parâmetros onde o primeiro seria o valor a calcular e o segu</w:t>
+      </w:r>
+      <w:r>
+        <w:rPr>
+          <w:sz w:val="24"/>
+          <w:szCs w:val="24"/>
+        </w:rPr>
+        <w:t>ndo o valor do radical</w:t>
+      </w:r>
+      <w:r>
+        <w:rPr>
+          <w:sz w:val="24"/>
+          <w:szCs w:val="24"/>
+        </w:rPr>
+        <w:t xml:space="preserve">, onde poderíamos recorrem ao </w:t>
+      </w:r>
       <w:r>
         <w:rPr>
           <w:b/>
           <w:sz w:val="24"/>
           <w:szCs w:val="24"/>
         </w:rPr>
-        <w:t>(</w:t>
+        <w:t>math.pow</w:t>
       </w:r>
-      <w:proofErr w:type="gramEnd"/>
       <w:r>
         <w:rPr>
-          <w:b/>
           <w:sz w:val="24"/>
           <w:szCs w:val="24"/>
         </w:rPr>
-        <w:t>)</w:t>
+        <w:t xml:space="preserve"> determinar as n raizes</w:t>
       </w:r>
-      <w:r>
-        <w:rPr>
-          <w:sz w:val="24"/>
-          <w:szCs w:val="24"/>
-        </w:rPr>
-        <w:t xml:space="preserve"> </w:t>
-      </w:r>
-      <w:proofErr w:type="gramStart"/>
-      <w:r>
-        <w:rPr>
-          <w:sz w:val="24"/>
-          <w:szCs w:val="24"/>
-        </w:rPr>
-        <w:t>que</w:t>
-      </w:r>
-      <w:proofErr w:type="gramEnd"/>
-      <w:r>
-        <w:rPr>
-          <w:sz w:val="24"/>
-          <w:szCs w:val="24"/>
-        </w:rPr>
-        <w:t xml:space="preserve"> recebe-se no máximo 2 parâmetros onde o primeiro seria o valor a calcular e o segu</w:t>
-      </w:r>
-      <w:r>
-        <w:rPr>
-          <w:sz w:val="24"/>
-          <w:szCs w:val="24"/>
-        </w:rPr>
-        <w:t>ndo o valor do radical</w:t>
-      </w:r>
-      <w:r>
-        <w:rPr>
-          <w:sz w:val="24"/>
-          <w:szCs w:val="24"/>
-        </w:rPr>
-        <w:t xml:space="preserve">, onde poderíamos recorrem ao </w:t>
-      </w:r>
-      <w:proofErr w:type="spellStart"/>
-      <w:r>
-        <w:rPr>
-          <w:b/>
-          <w:sz w:val="24"/>
-          <w:szCs w:val="24"/>
-        </w:rPr>
-        <w:t>math.pow</w:t>
-      </w:r>
-      <w:proofErr w:type="spellEnd"/>
-      <w:r>
-        <w:rPr>
-          <w:sz w:val="24"/>
-          <w:szCs w:val="24"/>
-        </w:rPr>
-        <w:t xml:space="preserve"> determinar as n </w:t>
-      </w:r>
-      <w:proofErr w:type="spellStart"/>
-      <w:r>
-        <w:rPr>
-          <w:sz w:val="24"/>
-          <w:szCs w:val="24"/>
-        </w:rPr>
-        <w:t>raizes</w:t>
-      </w:r>
-      <w:proofErr w:type="spellEnd"/>
       <w:r>
         <w:rPr>
           <w:sz w:val="24"/>
@@ -1712,17 +1553,8 @@
           <w:sz w:val="24"/>
           <w:szCs w:val="24"/>
         </w:rPr>
-        <w:t xml:space="preserve">íveis em </w:t>
+        <w:t>íveis em javascript</w:t>
       </w:r>
-      <w:proofErr w:type="spellStart"/>
-      <w:r>
-        <w:rPr>
-          <w:sz w:val="24"/>
-          <w:szCs w:val="24"/>
-        </w:rPr>
-        <w:t>javascript</w:t>
-      </w:r>
-      <w:proofErr w:type="spellEnd"/>
       <w:r>
         <w:rPr>
           <w:sz w:val="24"/>
@@ -1814,8 +1646,6 @@
                                 <w:bdr w:val="none" w:sz="0" w:space="0" w:color="auto" w:frame="1"/>
                               </w:rPr>
                             </w:pPr>
-                            <w:proofErr w:type="spellStart"/>
-                            <w:proofErr w:type="gramStart"/>
                             <w:r>
                               <w:rPr>
                                 <w:rStyle w:val="kwd"/>
@@ -1827,8 +1657,6 @@
                               </w:rPr>
                               <w:t>function</w:t>
                             </w:r>
-                            <w:proofErr w:type="spellEnd"/>
-                            <w:proofErr w:type="gramEnd"/>
                             <w:r>
                               <w:rPr>
                                 <w:rStyle w:val="pln"/>
@@ -1840,7 +1668,6 @@
                               </w:rPr>
                               <w:t xml:space="preserve"> </w:t>
                             </w:r>
-                            <w:proofErr w:type="spellStart"/>
                             <w:r>
                               <w:rPr>
                                 <w:rStyle w:val="pln"/>
@@ -1852,7 +1679,6 @@
                               </w:rPr>
                               <w:t>sqrt</w:t>
                             </w:r>
-                            <w:proofErr w:type="spellEnd"/>
                             <w:r>
                               <w:rPr>
                                 <w:rStyle w:val="pun"/>
@@ -1966,31 +1792,7 @@
                                 <w:szCs w:val="24"/>
                                 <w:bdr w:val="none" w:sz="0" w:space="0" w:color="auto" w:frame="1"/>
                               </w:rPr>
-                              <w:t>//</w:t>
-                            </w:r>
-                            <w:proofErr w:type="gramStart"/>
-                            <w:r>
-                              <w:rPr>
-                                <w:rStyle w:val="pun"/>
-                                <w:rFonts w:ascii="Consolas" w:hAnsi="Consolas" w:cs="Consolas"/>
-                                <w:color w:val="00CC00"/>
-                                <w:sz w:val="24"/>
-                                <w:szCs w:val="24"/>
-                                <w:bdr w:val="none" w:sz="0" w:space="0" w:color="auto" w:frame="1"/>
-                              </w:rPr>
-                              <w:t>caso</w:t>
-                            </w:r>
-                            <w:proofErr w:type="gramEnd"/>
-                            <w:r>
-                              <w:rPr>
-                                <w:rStyle w:val="pun"/>
-                                <w:rFonts w:ascii="Consolas" w:hAnsi="Consolas" w:cs="Consolas"/>
-                                <w:color w:val="00CC00"/>
-                                <w:sz w:val="24"/>
-                                <w:szCs w:val="24"/>
-                                <w:bdr w:val="none" w:sz="0" w:space="0" w:color="auto" w:frame="1"/>
-                              </w:rPr>
-                              <w:t xml:space="preserve"> a radical não seja definido faz a raiz          quadrada</w:t>
+                              <w:t>//caso a radical não seja definido faz a raiz          quadrada</w:t>
                             </w:r>
                           </w:p>
                           <w:p>
@@ -2190,33 +1992,7 @@
                                 <w:szCs w:val="24"/>
                                 <w:bdr w:val="none" w:sz="0" w:space="0" w:color="auto" w:frame="1"/>
                               </w:rPr>
-                              <w:t>}</w:t>
-                            </w:r>
-                            <w:proofErr w:type="spellStart"/>
-                            <w:proofErr w:type="gramStart"/>
-                            <w:r>
-                              <w:rPr>
-                                <w:rStyle w:val="pun"/>
-                                <w:rFonts w:ascii="Consolas" w:hAnsi="Consolas" w:cs="Consolas"/>
-                                <w:color w:val="000000"/>
-                                <w:sz w:val="24"/>
-                                <w:szCs w:val="24"/>
-                                <w:bdr w:val="none" w:sz="0" w:space="0" w:color="auto" w:frame="1"/>
-                              </w:rPr>
-                              <w:t>else</w:t>
-                            </w:r>
-                            <w:proofErr w:type="spellEnd"/>
-                            <w:proofErr w:type="gramEnd"/>
-                            <w:r>
-                              <w:rPr>
-                                <w:rStyle w:val="pun"/>
-                                <w:rFonts w:ascii="Consolas" w:hAnsi="Consolas" w:cs="Consolas"/>
-                                <w:color w:val="000000"/>
-                                <w:sz w:val="24"/>
-                                <w:szCs w:val="24"/>
-                                <w:bdr w:val="none" w:sz="0" w:space="0" w:color="auto" w:frame="1"/>
-                              </w:rPr>
-                              <w:t>{</w:t>
+                              <w:t>}else{</w:t>
                             </w:r>
                           </w:p>
                           <w:p>
@@ -2254,31 +2030,7 @@
                                 <w:szCs w:val="24"/>
                                 <w:bdr w:val="none" w:sz="0" w:space="0" w:color="auto" w:frame="1"/>
                               </w:rPr>
-                              <w:t>//</w:t>
-                            </w:r>
-                            <w:proofErr w:type="gramStart"/>
-                            <w:r>
-                              <w:rPr>
-                                <w:rStyle w:val="pun"/>
-                                <w:rFonts w:ascii="Consolas" w:hAnsi="Consolas" w:cs="Consolas"/>
-                                <w:color w:val="00CC00"/>
-                                <w:sz w:val="24"/>
-                                <w:szCs w:val="24"/>
-                                <w:bdr w:val="none" w:sz="0" w:space="0" w:color="auto" w:frame="1"/>
-                              </w:rPr>
-                              <w:t>valor</w:t>
-                            </w:r>
-                            <w:proofErr w:type="gramEnd"/>
-                            <w:r>
-                              <w:rPr>
-                                <w:rStyle w:val="pun"/>
-                                <w:rFonts w:ascii="Consolas" w:hAnsi="Consolas" w:cs="Consolas"/>
-                                <w:color w:val="00CC00"/>
-                                <w:sz w:val="24"/>
-                                <w:szCs w:val="24"/>
-                                <w:bdr w:val="none" w:sz="0" w:space="0" w:color="auto" w:frame="1"/>
-                              </w:rPr>
-                              <w:t xml:space="preserve"> do radical ímpar</w:t>
+                              <w:t>//valor do radical ímpar</w:t>
                             </w:r>
                             <w:r>
                               <w:rPr>
@@ -2308,7 +2060,6 @@
                                 <w:bdr w:val="none" w:sz="0" w:space="0" w:color="auto" w:frame="1"/>
                               </w:rPr>
                             </w:pPr>
-                            <w:proofErr w:type="gramStart"/>
                             <w:r>
                               <w:rPr>
                                 <w:rStyle w:val="kwd"/>
@@ -2320,7 +2071,6 @@
                               </w:rPr>
                               <w:t>var</w:t>
                             </w:r>
-                            <w:proofErr w:type="gramEnd"/>
                             <w:r>
                               <w:rPr>
                                 <w:rStyle w:val="pln"/>
@@ -2547,8 +2297,6 @@
                                 <w:bdr w:val="none" w:sz="0" w:space="0" w:color="auto" w:frame="1"/>
                               </w:rPr>
                             </w:pPr>
-                            <w:proofErr w:type="spellStart"/>
-                            <w:proofErr w:type="gramStart"/>
                             <w:r>
                               <w:rPr>
                                 <w:rStyle w:val="kwd"/>
@@ -2560,8 +2308,6 @@
                               </w:rPr>
                               <w:t>if</w:t>
                             </w:r>
-                            <w:proofErr w:type="spellEnd"/>
-                            <w:proofErr w:type="gramEnd"/>
                             <w:r>
                               <w:rPr>
                                 <w:rStyle w:val="pun"/>
@@ -2724,7 +2470,6 @@
                                 <w:bdr w:val="none" w:sz="0" w:space="0" w:color="auto" w:frame="1"/>
                               </w:rPr>
                             </w:pPr>
-                            <w:proofErr w:type="gramStart"/>
                             <w:r>
                               <w:rPr>
                                 <w:rStyle w:val="kwd"/>
@@ -2736,7 +2481,6 @@
                               </w:rPr>
                               <w:t>var</w:t>
                             </w:r>
-                            <w:proofErr w:type="gramEnd"/>
                             <w:r>
                               <w:rPr>
                                 <w:rStyle w:val="pln"/>
@@ -2792,7 +2536,6 @@
                               </w:rPr>
                               <w:t xml:space="preserve"> </w:t>
                             </w:r>
-                            <w:proofErr w:type="spellStart"/>
                             <w:r>
                               <w:rPr>
                                 <w:rStyle w:val="typ"/>
@@ -2826,7 +2569,6 @@
                               </w:rPr>
                               <w:t>pow</w:t>
                             </w:r>
-                            <w:proofErr w:type="spellEnd"/>
                             <w:r>
                               <w:rPr>
                                 <w:rStyle w:val="pun"/>
@@ -2943,7 +2685,6 @@
                                 <w:bdr w:val="none" w:sz="0" w:space="0" w:color="auto" w:frame="1"/>
                               </w:rPr>
                             </w:pPr>
-                            <w:proofErr w:type="gramStart"/>
                             <w:r>
                               <w:rPr>
                                 <w:rStyle w:val="pln"/>
@@ -2953,9 +2694,19 @@
                                 <w:szCs w:val="24"/>
                                 <w:bdr w:val="none" w:sz="0" w:space="0" w:color="auto" w:frame="1"/>
                               </w:rPr>
-                              <w:t>n</w:t>
-                            </w:r>
-                            <w:proofErr w:type="gramEnd"/>
+                              <w:t xml:space="preserve">n </w:t>
+                            </w:r>
+                            <w:r>
+                              <w:rPr>
+                                <w:rStyle w:val="pun"/>
+                                <w:rFonts w:ascii="Consolas" w:hAnsi="Consolas" w:cs="Consolas"/>
+                                <w:color w:val="000000"/>
+                                <w:sz w:val="24"/>
+                                <w:szCs w:val="24"/>
+                                <w:bdr w:val="none" w:sz="0" w:space="0" w:color="auto" w:frame="1"/>
+                              </w:rPr>
+                              <w:t>=</w:t>
+                            </w:r>
                             <w:r>
                               <w:rPr>
                                 <w:rStyle w:val="pln"/>
@@ -2969,6 +2720,17 @@
                             </w:r>
                             <w:r>
                               <w:rPr>
+                                <w:rStyle w:val="typ"/>
+                                <w:rFonts w:ascii="Consolas" w:hAnsi="Consolas" w:cs="Consolas"/>
+                                <w:color w:val="2B91AF"/>
+                                <w:sz w:val="24"/>
+                                <w:szCs w:val="24"/>
+                                <w:bdr w:val="none" w:sz="0" w:space="0" w:color="auto" w:frame="1"/>
+                              </w:rPr>
+                              <w:t>Math</w:t>
+                            </w:r>
+                            <w:r>
+                              <w:rPr>
                                 <w:rStyle w:val="pun"/>
                                 <w:rFonts w:ascii="Consolas" w:hAnsi="Consolas" w:cs="Consolas"/>
                                 <w:color w:val="000000"/>
@@ -2976,7 +2738,7 @@
                                 <w:szCs w:val="24"/>
                                 <w:bdr w:val="none" w:sz="0" w:space="0" w:color="auto" w:frame="1"/>
                               </w:rPr>
-                              <w:t>=</w:t>
+                              <w:t>.</w:t>
                             </w:r>
                             <w:r>
                               <w:rPr>
@@ -2987,43 +2749,8 @@
                                 <w:szCs w:val="24"/>
                                 <w:bdr w:val="none" w:sz="0" w:space="0" w:color="auto" w:frame="1"/>
                               </w:rPr>
-                              <w:t xml:space="preserve"> </w:t>
-                            </w:r>
-                            <w:proofErr w:type="spellStart"/>
-                            <w:r>
-                              <w:rPr>
-                                <w:rStyle w:val="typ"/>
-                                <w:rFonts w:ascii="Consolas" w:hAnsi="Consolas" w:cs="Consolas"/>
-                                <w:color w:val="2B91AF"/>
-                                <w:sz w:val="24"/>
-                                <w:szCs w:val="24"/>
-                                <w:bdr w:val="none" w:sz="0" w:space="0" w:color="auto" w:frame="1"/>
-                              </w:rPr>
-                              <w:t>Math</w:t>
-                            </w:r>
-                            <w:r>
-                              <w:rPr>
-                                <w:rStyle w:val="pun"/>
-                                <w:rFonts w:ascii="Consolas" w:hAnsi="Consolas" w:cs="Consolas"/>
-                                <w:color w:val="000000"/>
-                                <w:sz w:val="24"/>
-                                <w:szCs w:val="24"/>
-                                <w:bdr w:val="none" w:sz="0" w:space="0" w:color="auto" w:frame="1"/>
-                              </w:rPr>
-                              <w:t>.</w:t>
-                            </w:r>
-                            <w:r>
-                              <w:rPr>
-                                <w:rStyle w:val="pln"/>
-                                <w:rFonts w:ascii="Consolas" w:hAnsi="Consolas" w:cs="Consolas"/>
-                                <w:color w:val="000000"/>
-                                <w:sz w:val="24"/>
-                                <w:szCs w:val="24"/>
-                                <w:bdr w:val="none" w:sz="0" w:space="0" w:color="auto" w:frame="1"/>
-                              </w:rPr>
                               <w:t>pow</w:t>
                             </w:r>
-                            <w:proofErr w:type="spellEnd"/>
                             <w:r>
                               <w:rPr>
                                 <w:rStyle w:val="pun"/>
@@ -3096,8 +2823,6 @@
                                 <w:bdr w:val="none" w:sz="0" w:space="0" w:color="auto" w:frame="1"/>
                               </w:rPr>
                             </w:pPr>
-                            <w:proofErr w:type="spellStart"/>
-                            <w:proofErr w:type="gramStart"/>
                             <w:r>
                               <w:rPr>
                                 <w:rStyle w:val="kwd"/>
@@ -3109,8 +2834,6 @@
                               </w:rPr>
                               <w:t>if</w:t>
                             </w:r>
-                            <w:proofErr w:type="spellEnd"/>
-                            <w:proofErr w:type="gramEnd"/>
                             <w:r>
                               <w:rPr>
                                 <w:rStyle w:val="pun"/>
@@ -3122,7 +2845,6 @@
                               </w:rPr>
                               <w:t>(</w:t>
                             </w:r>
-                            <w:proofErr w:type="spellStart"/>
                             <w:r>
                               <w:rPr>
                                 <w:rStyle w:val="typ"/>
@@ -3156,7 +2878,6 @@
                               </w:rPr>
                               <w:t>abs</w:t>
                             </w:r>
-                            <w:proofErr w:type="spellEnd"/>
                             <w:r>
                               <w:rPr>
                                 <w:rStyle w:val="pun"/>
@@ -3449,8 +3170,6 @@
                               </w:rPr>
                               <w:tab/>
                             </w:r>
-                            <w:proofErr w:type="spellStart"/>
-                            <w:proofErr w:type="gramStart"/>
                             <w:r>
                               <w:rPr>
                                 <w:rStyle w:val="kwd"/>
@@ -3462,8 +3181,6 @@
                               </w:rPr>
                               <w:t>return</w:t>
                             </w:r>
-                            <w:proofErr w:type="spellEnd"/>
-                            <w:proofErr w:type="gramEnd"/>
                             <w:r>
                               <w:rPr>
                                 <w:rStyle w:val="pln"/>
@@ -3508,7 +3225,6 @@
                               </w:rPr>
                               <w:t xml:space="preserve"> </w:t>
                             </w:r>
-                            <w:proofErr w:type="gramStart"/>
                             <w:r>
                               <w:rPr>
                                 <w:rStyle w:val="pun"/>
@@ -3542,7 +3258,6 @@
                               </w:rPr>
                               <w:t xml:space="preserve"> </w:t>
                             </w:r>
-                            <w:proofErr w:type="gramEnd"/>
                             <w:r>
                               <w:rPr>
                                 <w:rStyle w:val="pun"/>
@@ -5781,7 +5496,7 @@
                                 <w:szCs w:val="24"/>
                                 <w:lang w:val="en-US"/>
                               </w:rPr>
-                              <w:t>25</w:t>
+                              <w:t>5</w:t>
                             </w:r>
                           </w:p>
                         </w:txbxContent>
@@ -5906,7 +5621,7 @@
                           <w:szCs w:val="24"/>
                           <w:lang w:val="en-US"/>
                         </w:rPr>
-                        <w:t>25</w:t>
+                        <w:t>5</w:t>
                       </w:r>
                     </w:p>
                   </w:txbxContent>
@@ -6654,8 +6369,629 @@
           <w:szCs w:val="32"/>
         </w:rPr>
       </w:pPr>
-      <w:bookmarkStart w:id="0" w:name="_GoBack"/>
-      <w:bookmarkEnd w:id="0"/>
+    </w:p>
+    <w:p>
+      <w:pPr>
+        <w:jc w:val="center"/>
+        <w:rPr>
+          <w:sz w:val="32"/>
+          <w:szCs w:val="32"/>
+        </w:rPr>
+      </w:pPr>
+      <w:r>
+        <w:rPr>
+          <w:noProof/>
+          <w:sz w:val="32"/>
+          <w:szCs w:val="32"/>
+          <w:lang w:eastAsia="pt-PT"/>
+        </w:rPr>
+        <mc:AlternateContent>
+          <mc:Choice Requires="wps">
+            <w:drawing>
+              <wp:anchor distT="45720" distB="45720" distL="114300" distR="114300" simplePos="0" relativeHeight="251675648" behindDoc="0" locked="0" layoutInCell="1" allowOverlap="1" wp14:anchorId="53C4D931" wp14:editId="41CCFE8C">
+                <wp:simplePos x="0" y="0"/>
+                <wp:positionH relativeFrom="column">
+                  <wp:posOffset>4162425</wp:posOffset>
+                </wp:positionH>
+                <wp:positionV relativeFrom="paragraph">
+                  <wp:posOffset>142875</wp:posOffset>
+                </wp:positionV>
+                <wp:extent cx="2360930" cy="1404620"/>
+                <wp:effectExtent l="0" t="0" r="11430" b="17145"/>
+                <wp:wrapSquare wrapText="bothSides"/>
+                <wp:docPr id="16" name="Text Box 2"/>
+                <wp:cNvGraphicFramePr>
+                  <a:graphicFrameLocks xmlns:a="http://schemas.openxmlformats.org/drawingml/2006/main"/>
+                </wp:cNvGraphicFramePr>
+                <a:graphic xmlns:a="http://schemas.openxmlformats.org/drawingml/2006/main">
+                  <a:graphicData uri="http://schemas.microsoft.com/office/word/2010/wordprocessingShape">
+                    <wps:wsp>
+                      <wps:cNvSpPr txBox="1">
+                        <a:spLocks noChangeArrowheads="1"/>
+                      </wps:cNvSpPr>
+                      <wps:spPr bwMode="auto">
+                        <a:xfrm>
+                          <a:off x="0" y="0"/>
+                          <a:ext cx="2360930" cy="1404620"/>
+                        </a:xfrm>
+                        <a:prstGeom prst="rect">
+                          <a:avLst/>
+                        </a:prstGeom>
+                        <a:solidFill>
+                          <a:srgbClr val="FFFFFF"/>
+                        </a:solidFill>
+                        <a:ln w="9525">
+                          <a:solidFill>
+                            <a:srgbClr val="000000"/>
+                          </a:solidFill>
+                          <a:miter lim="800000"/>
+                          <a:headEnd/>
+                          <a:tailEnd/>
+                        </a:ln>
+                      </wps:spPr>
+                      <wps:txbx>
+                        <w:txbxContent>
+                          <w:p>
+                            <w:pPr>
+                              <w:jc w:val="center"/>
+                              <w:rPr>
+                                <w:rFonts w:ascii="Consolas" w:eastAsiaTheme="minorEastAsia" w:hAnsi="Consolas" w:cs="Consolas"/>
+                                <w:b/>
+                                <w:sz w:val="28"/>
+                                <w:szCs w:val="28"/>
+                                <w:lang w:val="en-US"/>
+                              </w:rPr>
+                            </w:pPr>
+                            <m:oMathPara>
+                              <m:oMath>
+                                <m:rad>
+                                  <m:radPr>
+                                    <m:ctrlPr>
+                                      <w:rPr>
+                                        <w:rFonts w:ascii="Cambria Math" w:hAnsi="Cambria Math"/>
+                                        <w:b/>
+                                        <w:i/>
+                                        <w:sz w:val="28"/>
+                                        <w:szCs w:val="28"/>
+                                        <w:lang w:val="en-US"/>
+                                      </w:rPr>
+                                    </m:ctrlPr>
+                                  </m:radPr>
+                                  <m:deg>
+                                    <m:r>
+                                      <m:rPr>
+                                        <m:sty m:val="bi"/>
+                                      </m:rPr>
+                                      <w:rPr>
+                                        <w:rFonts w:ascii="Cambria Math" w:hAnsi="Cambria Math"/>
+                                        <w:color w:val="C45911" w:themeColor="accent2" w:themeShade="BF"/>
+                                        <w:sz w:val="28"/>
+                                        <w:szCs w:val="28"/>
+                                        <w:lang w:val="en-US"/>
+                                      </w:rPr>
+                                      <m:t>3</m:t>
+                                    </m:r>
+                                  </m:deg>
+                                  <m:e>
+                                    <m:r>
+                                      <w:rPr>
+                                        <w:rFonts w:ascii="Cambria Math" w:hAnsi="Cambria Math"/>
+                                        <w:color w:val="1F4E79" w:themeColor="accent1" w:themeShade="80"/>
+                                        <w:sz w:val="28"/>
+                                        <w:szCs w:val="28"/>
+                                        <w:lang w:val="en-US"/>
+                                      </w:rPr>
+                                      <m:t>27</m:t>
+                                    </m:r>
+                                  </m:e>
+                                </m:rad>
+                              </m:oMath>
+                            </m:oMathPara>
+                          </w:p>
+                          <w:p>
+                            <w:pPr>
+                              <w:jc w:val="center"/>
+                              <w:rPr>
+                                <w:rFonts w:ascii="Consolas" w:hAnsi="Consolas" w:cs="Consolas"/>
+                                <w:color w:val="00CC00"/>
+                                <w:sz w:val="24"/>
+                                <w:szCs w:val="24"/>
+                              </w:rPr>
+                            </w:pPr>
+                            <w:r>
+                              <w:rPr>
+                                <w:rFonts w:ascii="Consolas" w:hAnsi="Consolas" w:cs="Consolas"/>
+                                <w:color w:val="00CC00"/>
+                                <w:sz w:val="24"/>
+                                <w:szCs w:val="24"/>
+                              </w:rPr>
+                              <w:t>Resultado esperado:</w:t>
+                            </w:r>
+                          </w:p>
+                          <w:p>
+                            <w:pPr>
+                              <w:jc w:val="center"/>
+                              <w:rPr>
+                                <w:rFonts w:ascii="Consolas" w:hAnsi="Consolas" w:cs="Consolas"/>
+                                <w:color w:val="806000" w:themeColor="accent4" w:themeShade="80"/>
+                                <w:sz w:val="24"/>
+                                <w:szCs w:val="24"/>
+                                <w:lang w:val="en-US"/>
+                              </w:rPr>
+                            </w:pPr>
+                            <w:r>
+                              <w:rPr>
+                                <w:rFonts w:ascii="Consolas" w:hAnsi="Consolas" w:cs="Consolas"/>
+                                <w:color w:val="806000" w:themeColor="accent4" w:themeShade="80"/>
+                                <w:sz w:val="24"/>
+                                <w:szCs w:val="24"/>
+                                <w:lang w:val="en-US"/>
+                              </w:rPr>
+                              <w:t>3</w:t>
+                            </w:r>
+                          </w:p>
+                        </w:txbxContent>
+                      </wps:txbx>
+                      <wps:bodyPr rot="0" vert="horz" wrap="square" lIns="91440" tIns="45720" rIns="91440" bIns="45720" anchor="t" anchorCtr="0">
+                        <a:spAutoFit/>
+                      </wps:bodyPr>
+                    </wps:wsp>
+                  </a:graphicData>
+                </a:graphic>
+                <wp14:sizeRelH relativeFrom="margin">
+                  <wp14:pctWidth>40000</wp14:pctWidth>
+                </wp14:sizeRelH>
+                <wp14:sizeRelV relativeFrom="margin">
+                  <wp14:pctHeight>20000</wp14:pctHeight>
+                </wp14:sizeRelV>
+              </wp:anchor>
+            </w:drawing>
+          </mc:Choice>
+          <mc:Fallback>
+            <w:pict>
+              <v:shape w14:anchorId="53C4D931" id="_x0000_s1041" type="#_x0000_t202" style="position:absolute;left:0;text-align:left;margin-left:327.75pt;margin-top:11.25pt;width:185.9pt;height:110.6pt;z-index:251675648;visibility:visible;mso-wrap-style:square;mso-width-percent:400;mso-height-percent:200;mso-wrap-distance-left:9pt;mso-wrap-distance-top:3.6pt;mso-wrap-distance-right:9pt;mso-wrap-distance-bottom:3.6pt;mso-position-horizontal:absolute;mso-position-horizontal-relative:text;mso-position-vertical:absolute;mso-position-vertical-relative:text;mso-width-percent:400;mso-height-percent:200;mso-width-relative:margin;mso-height-relative:margin;v-text-anchor:top" o:gfxdata="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">
+                <v:textbox style="mso-fit-shape-to-text:t">
+                  <w:txbxContent>
+                    <w:p>
+                      <w:pPr>
+                        <w:jc w:val="center"/>
+                        <w:rPr>
+                          <w:rFonts w:ascii="Consolas" w:eastAsiaTheme="minorEastAsia" w:hAnsi="Consolas" w:cs="Consolas"/>
+                          <w:b/>
+                          <w:sz w:val="28"/>
+                          <w:szCs w:val="28"/>
+                          <w:lang w:val="en-US"/>
+                        </w:rPr>
+                      </w:pPr>
+                      <m:oMathPara>
+                        <m:oMath>
+                          <m:rad>
+                            <m:radPr>
+                              <m:ctrlPr>
+                                <w:rPr>
+                                  <w:rFonts w:ascii="Cambria Math" w:hAnsi="Cambria Math"/>
+                                  <w:b/>
+                                  <w:i/>
+                                  <w:sz w:val="28"/>
+                                  <w:szCs w:val="28"/>
+                                  <w:lang w:val="en-US"/>
+                                </w:rPr>
+                              </m:ctrlPr>
+                            </m:radPr>
+                            <m:deg>
+                              <m:r>
+                                <m:rPr>
+                                  <m:sty m:val="bi"/>
+                                </m:rPr>
+                                <w:rPr>
+                                  <w:rFonts w:ascii="Cambria Math" w:hAnsi="Cambria Math"/>
+                                  <w:color w:val="C45911" w:themeColor="accent2" w:themeShade="BF"/>
+                                  <w:sz w:val="28"/>
+                                  <w:szCs w:val="28"/>
+                                  <w:lang w:val="en-US"/>
+                                </w:rPr>
+                                <m:t>3</m:t>
+                              </m:r>
+                            </m:deg>
+                            <m:e>
+                              <m:r>
+                                <w:rPr>
+                                  <w:rFonts w:ascii="Cambria Math" w:hAnsi="Cambria Math"/>
+                                  <w:color w:val="1F4E79" w:themeColor="accent1" w:themeShade="80"/>
+                                  <w:sz w:val="28"/>
+                                  <w:szCs w:val="28"/>
+                                  <w:lang w:val="en-US"/>
+                                </w:rPr>
+                                <m:t>27</m:t>
+                              </m:r>
+                            </m:e>
+                          </m:rad>
+                        </m:oMath>
+                      </m:oMathPara>
+                    </w:p>
+                    <w:p>
+                      <w:pPr>
+                        <w:jc w:val="center"/>
+                        <w:rPr>
+                          <w:rFonts w:ascii="Consolas" w:hAnsi="Consolas" w:cs="Consolas"/>
+                          <w:color w:val="00CC00"/>
+                          <w:sz w:val="24"/>
+                          <w:szCs w:val="24"/>
+                        </w:rPr>
+                      </w:pPr>
+                      <w:r>
+                        <w:rPr>
+                          <w:rFonts w:ascii="Consolas" w:hAnsi="Consolas" w:cs="Consolas"/>
+                          <w:color w:val="00CC00"/>
+                          <w:sz w:val="24"/>
+                          <w:szCs w:val="24"/>
+                        </w:rPr>
+                        <w:t>Resultado esperado:</w:t>
+                      </w:r>
+                    </w:p>
+                    <w:p>
+                      <w:pPr>
+                        <w:jc w:val="center"/>
+                        <w:rPr>
+                          <w:rFonts w:ascii="Consolas" w:hAnsi="Consolas" w:cs="Consolas"/>
+                          <w:color w:val="806000" w:themeColor="accent4" w:themeShade="80"/>
+                          <w:sz w:val="24"/>
+                          <w:szCs w:val="24"/>
+                          <w:lang w:val="en-US"/>
+                        </w:rPr>
+                      </w:pPr>
+                      <w:r>
+                        <w:rPr>
+                          <w:rFonts w:ascii="Consolas" w:hAnsi="Consolas" w:cs="Consolas"/>
+                          <w:color w:val="806000" w:themeColor="accent4" w:themeShade="80"/>
+                          <w:sz w:val="24"/>
+                          <w:szCs w:val="24"/>
+                          <w:lang w:val="en-US"/>
+                        </w:rPr>
+                        <w:t>3</w:t>
+                      </w:r>
+                    </w:p>
+                  </w:txbxContent>
+                </v:textbox>
+                <w10:wrap type="square"/>
+              </v:shape>
+            </w:pict>
+          </mc:Fallback>
+        </mc:AlternateContent>
+      </w:r>
+      <w:r>
+        <w:rPr>
+          <w:noProof/>
+          <w:sz w:val="32"/>
+          <w:szCs w:val="32"/>
+          <w:lang w:eastAsia="pt-PT"/>
+        </w:rPr>
+        <mc:AlternateContent>
+          <mc:Choice Requires="wps">
+            <w:drawing>
+              <wp:anchor distT="45720" distB="45720" distL="114300" distR="114300" simplePos="0" relativeHeight="251673600" behindDoc="0" locked="0" layoutInCell="1" allowOverlap="1" wp14:anchorId="6E53D34E" wp14:editId="20DE3D17">
+                <wp:simplePos x="0" y="0"/>
+                <wp:positionH relativeFrom="margin">
+                  <wp:posOffset>0</wp:posOffset>
+                </wp:positionH>
+                <wp:positionV relativeFrom="paragraph">
+                  <wp:posOffset>407035</wp:posOffset>
+                </wp:positionV>
+                <wp:extent cx="3742055" cy="307975"/>
+                <wp:effectExtent l="0" t="0" r="10795" b="15875"/>
+                <wp:wrapSquare wrapText="bothSides"/>
+                <wp:docPr id="15" name="Text Box 2"/>
+                <wp:cNvGraphicFramePr>
+                  <a:graphicFrameLocks xmlns:a="http://schemas.openxmlformats.org/drawingml/2006/main"/>
+                </wp:cNvGraphicFramePr>
+                <a:graphic xmlns:a="http://schemas.openxmlformats.org/drawingml/2006/main">
+                  <a:graphicData uri="http://schemas.microsoft.com/office/word/2010/wordprocessingShape">
+                    <wps:wsp>
+                      <wps:cNvSpPr txBox="1">
+                        <a:spLocks noChangeArrowheads="1"/>
+                      </wps:cNvSpPr>
+                      <wps:spPr bwMode="auto">
+                        <a:xfrm>
+                          <a:off x="0" y="0"/>
+                          <a:ext cx="3742055" cy="307975"/>
+                        </a:xfrm>
+                        <a:prstGeom prst="rect">
+                          <a:avLst/>
+                        </a:prstGeom>
+                        <a:solidFill>
+                          <a:srgbClr val="FFFFFF"/>
+                        </a:solidFill>
+                        <a:ln w="9525">
+                          <a:solidFill>
+                            <a:srgbClr val="000000"/>
+                          </a:solidFill>
+                          <a:miter lim="800000"/>
+                          <a:headEnd/>
+                          <a:tailEnd/>
+                        </a:ln>
+                      </wps:spPr>
+                      <wps:txbx>
+                        <w:txbxContent>
+                          <w:p>
+                            <w:pPr>
+                              <w:rPr>
+                                <w:rFonts w:ascii="Consolas" w:hAnsi="Consolas" w:cs="Consolas"/>
+                                <w:sz w:val="24"/>
+                                <w:szCs w:val="24"/>
+                                <w:lang w:val="en-US"/>
+                              </w:rPr>
+                            </w:pPr>
+                            <w:proofErr w:type="spellStart"/>
+                            <w:proofErr w:type="gramStart"/>
+                            <w:r>
+                              <w:rPr>
+                                <w:rFonts w:ascii="Consolas" w:hAnsi="Consolas" w:cs="Consolas"/>
+                                <w:sz w:val="24"/>
+                                <w:szCs w:val="24"/>
+                                <w:lang w:val="en-US"/>
+                              </w:rPr>
+                              <w:t>parser.</w:t>
+                            </w:r>
+                            <w:r>
+                              <w:rPr>
+                                <w:rFonts w:ascii="Consolas" w:hAnsi="Consolas" w:cs="Consolas"/>
+                                <w:color w:val="2E74B5" w:themeColor="accent1" w:themeShade="BF"/>
+                                <w:sz w:val="24"/>
+                                <w:szCs w:val="24"/>
+                                <w:lang w:val="en-US"/>
+                              </w:rPr>
+                              <w:t>parse</w:t>
+                            </w:r>
+                            <w:proofErr w:type="spellEnd"/>
+                            <w:r>
+                              <w:rPr>
+                                <w:rFonts w:ascii="Consolas" w:hAnsi="Consolas" w:cs="Consolas"/>
+                                <w:sz w:val="24"/>
+                                <w:szCs w:val="24"/>
+                                <w:lang w:val="en-US"/>
+                              </w:rPr>
+                              <w:t>(</w:t>
+                            </w:r>
+                            <w:proofErr w:type="gramEnd"/>
+                            <w:r>
+                              <w:rPr>
+                                <w:rFonts w:ascii="Consolas" w:hAnsi="Consolas" w:cs="Consolas"/>
+                                <w:color w:val="806000" w:themeColor="accent4" w:themeShade="80"/>
+                                <w:sz w:val="24"/>
+                                <w:szCs w:val="24"/>
+                                <w:lang w:val="en-US"/>
+                              </w:rPr>
+                              <w:t>"</w:t>
+                            </w:r>
+                            <w:proofErr w:type="spellStart"/>
+                            <w:r>
+                              <w:rPr>
+                                <w:rFonts w:ascii="Consolas" w:hAnsi="Consolas" w:cs="Consolas"/>
+                                <w:color w:val="806000" w:themeColor="accent4" w:themeShade="80"/>
+                                <w:sz w:val="24"/>
+                                <w:szCs w:val="24"/>
+                                <w:lang w:val="en-US"/>
+                              </w:rPr>
+                              <w:t>sqrt</w:t>
+                            </w:r>
+                            <w:proofErr w:type="spellEnd"/>
+                            <w:r>
+                              <w:rPr>
+                                <w:rFonts w:ascii="Consolas" w:hAnsi="Consolas" w:cs="Consolas"/>
+                                <w:color w:val="806000" w:themeColor="accent4" w:themeShade="80"/>
+                                <w:sz w:val="24"/>
+                                <w:szCs w:val="24"/>
+                                <w:lang w:val="en-US"/>
+                              </w:rPr>
+                              <w:t>('</w:t>
+                            </w:r>
+                            <w:r>
+                              <w:rPr>
+                                <w:rFonts w:ascii="Consolas" w:hAnsi="Consolas" w:cs="Consolas"/>
+                                <w:color w:val="1F4E79" w:themeColor="accent1" w:themeShade="80"/>
+                                <w:sz w:val="24"/>
+                                <w:szCs w:val="24"/>
+                                <w:lang w:val="en-US"/>
+                              </w:rPr>
+                              <w:t>27</w:t>
+                            </w:r>
+                            <w:r>
+                              <w:rPr>
+                                <w:rFonts w:ascii="Consolas" w:hAnsi="Consolas" w:cs="Consolas"/>
+                                <w:color w:val="806000" w:themeColor="accent4" w:themeShade="80"/>
+                                <w:sz w:val="24"/>
+                                <w:szCs w:val="24"/>
+                                <w:lang w:val="en-US"/>
+                              </w:rPr>
+                              <w:t>','</w:t>
+                            </w:r>
+                            <w:r>
+                              <w:rPr>
+                                <w:rFonts w:ascii="Consolas" w:hAnsi="Consolas" w:cs="Consolas"/>
+                                <w:color w:val="C45911" w:themeColor="accent2" w:themeShade="BF"/>
+                                <w:sz w:val="24"/>
+                                <w:szCs w:val="24"/>
+                                <w:lang w:val="en-US"/>
+                              </w:rPr>
+                              <w:t>3</w:t>
+                            </w:r>
+                            <w:r>
+                              <w:rPr>
+                                <w:rFonts w:ascii="Consolas" w:hAnsi="Consolas" w:cs="Consolas"/>
+                                <w:color w:val="806000" w:themeColor="accent4" w:themeShade="80"/>
+                                <w:sz w:val="24"/>
+                                <w:szCs w:val="24"/>
+                                <w:lang w:val="en-US"/>
+                              </w:rPr>
+                              <w:t>')"</w:t>
+                            </w:r>
+                            <w:r>
+                              <w:rPr>
+                                <w:rFonts w:ascii="Consolas" w:hAnsi="Consolas" w:cs="Consolas"/>
+                                <w:sz w:val="24"/>
+                                <w:szCs w:val="24"/>
+                                <w:lang w:val="en-US"/>
+                              </w:rPr>
+                              <w:t>).evaluate();</w:t>
+                            </w:r>
+                            <w:bookmarkStart w:id="0" w:name="_GoBack"/>
+                            <w:bookmarkEnd w:id="0"/>
+                          </w:p>
+                        </w:txbxContent>
+                      </wps:txbx>
+                      <wps:bodyPr rot="0" vert="horz" wrap="square" lIns="91440" tIns="45720" rIns="91440" bIns="45720" anchor="t" anchorCtr="0">
+                        <a:noAutofit/>
+                      </wps:bodyPr>
+                    </wps:wsp>
+                  </a:graphicData>
+                </a:graphic>
+                <wp14:sizeRelH relativeFrom="margin">
+                  <wp14:pctWidth>0</wp14:pctWidth>
+                </wp14:sizeRelH>
+                <wp14:sizeRelV relativeFrom="margin">
+                  <wp14:pctHeight>0</wp14:pctHeight>
+                </wp14:sizeRelV>
+              </wp:anchor>
+            </w:drawing>
+          </mc:Choice>
+          <mc:Fallback>
+            <w:pict>
+              <v:shape w14:anchorId="6E53D34E" id="_x0000_s1042" type="#_x0000_t202" style="position:absolute;left:0;text-align:left;margin-left:0;margin-top:32.05pt;width:294.65pt;height:24.25pt;z-index:251673600;visibility:visible;mso-wrap-style:square;mso-width-percent:0;mso-height-percent:0;mso-wrap-distance-left:9pt;mso-wrap-distance-top:3.6pt;mso-wrap-distance-right:9pt;mso-wrap-distance-bottom:3.6pt;mso-position-horizontal:absolute;mso-position-horizontal-relative:margin;mso-position-vertical:absolute;mso-position-vertical-relative:text;mso-width-percent:0;mso-height-percent:0;mso-width-relative:margin;mso-height-relative:margin;v-text-anchor:top" o:gfxdata="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">
+                <v:textbox>
+                  <w:txbxContent>
+                    <w:p>
+                      <w:pPr>
+                        <w:rPr>
+                          <w:rFonts w:ascii="Consolas" w:hAnsi="Consolas" w:cs="Consolas"/>
+                          <w:sz w:val="24"/>
+                          <w:szCs w:val="24"/>
+                          <w:lang w:val="en-US"/>
+                        </w:rPr>
+                      </w:pPr>
+                      <w:proofErr w:type="spellStart"/>
+                      <w:proofErr w:type="gramStart"/>
+                      <w:r>
+                        <w:rPr>
+                          <w:rFonts w:ascii="Consolas" w:hAnsi="Consolas" w:cs="Consolas"/>
+                          <w:sz w:val="24"/>
+                          <w:szCs w:val="24"/>
+                          <w:lang w:val="en-US"/>
+                        </w:rPr>
+                        <w:t>parser.</w:t>
+                      </w:r>
+                      <w:r>
+                        <w:rPr>
+                          <w:rFonts w:ascii="Consolas" w:hAnsi="Consolas" w:cs="Consolas"/>
+                          <w:color w:val="2E74B5" w:themeColor="accent1" w:themeShade="BF"/>
+                          <w:sz w:val="24"/>
+                          <w:szCs w:val="24"/>
+                          <w:lang w:val="en-US"/>
+                        </w:rPr>
+                        <w:t>parse</w:t>
+                      </w:r>
+                      <w:proofErr w:type="spellEnd"/>
+                      <w:r>
+                        <w:rPr>
+                          <w:rFonts w:ascii="Consolas" w:hAnsi="Consolas" w:cs="Consolas"/>
+                          <w:sz w:val="24"/>
+                          <w:szCs w:val="24"/>
+                          <w:lang w:val="en-US"/>
+                        </w:rPr>
+                        <w:t>(</w:t>
+                      </w:r>
+                      <w:proofErr w:type="gramEnd"/>
+                      <w:r>
+                        <w:rPr>
+                          <w:rFonts w:ascii="Consolas" w:hAnsi="Consolas" w:cs="Consolas"/>
+                          <w:color w:val="806000" w:themeColor="accent4" w:themeShade="80"/>
+                          <w:sz w:val="24"/>
+                          <w:szCs w:val="24"/>
+                          <w:lang w:val="en-US"/>
+                        </w:rPr>
+                        <w:t>"</w:t>
+                      </w:r>
+                      <w:proofErr w:type="spellStart"/>
+                      <w:r>
+                        <w:rPr>
+                          <w:rFonts w:ascii="Consolas" w:hAnsi="Consolas" w:cs="Consolas"/>
+                          <w:color w:val="806000" w:themeColor="accent4" w:themeShade="80"/>
+                          <w:sz w:val="24"/>
+                          <w:szCs w:val="24"/>
+                          <w:lang w:val="en-US"/>
+                        </w:rPr>
+                        <w:t>sqrt</w:t>
+                      </w:r>
+                      <w:proofErr w:type="spellEnd"/>
+                      <w:r>
+                        <w:rPr>
+                          <w:rFonts w:ascii="Consolas" w:hAnsi="Consolas" w:cs="Consolas"/>
+                          <w:color w:val="806000" w:themeColor="accent4" w:themeShade="80"/>
+                          <w:sz w:val="24"/>
+                          <w:szCs w:val="24"/>
+                          <w:lang w:val="en-US"/>
+                        </w:rPr>
+                        <w:t>('</w:t>
+                      </w:r>
+                      <w:r>
+                        <w:rPr>
+                          <w:rFonts w:ascii="Consolas" w:hAnsi="Consolas" w:cs="Consolas"/>
+                          <w:color w:val="1F4E79" w:themeColor="accent1" w:themeShade="80"/>
+                          <w:sz w:val="24"/>
+                          <w:szCs w:val="24"/>
+                          <w:lang w:val="en-US"/>
+                        </w:rPr>
+                        <w:t>27</w:t>
+                      </w:r>
+                      <w:r>
+                        <w:rPr>
+                          <w:rFonts w:ascii="Consolas" w:hAnsi="Consolas" w:cs="Consolas"/>
+                          <w:color w:val="806000" w:themeColor="accent4" w:themeShade="80"/>
+                          <w:sz w:val="24"/>
+                          <w:szCs w:val="24"/>
+                          <w:lang w:val="en-US"/>
+                        </w:rPr>
+                        <w:t>','</w:t>
+                      </w:r>
+                      <w:r>
+                        <w:rPr>
+                          <w:rFonts w:ascii="Consolas" w:hAnsi="Consolas" w:cs="Consolas"/>
+                          <w:color w:val="C45911" w:themeColor="accent2" w:themeShade="BF"/>
+                          <w:sz w:val="24"/>
+                          <w:szCs w:val="24"/>
+                          <w:lang w:val="en-US"/>
+                        </w:rPr>
+                        <w:t>3</w:t>
+                      </w:r>
+                      <w:r>
+                        <w:rPr>
+                          <w:rFonts w:ascii="Consolas" w:hAnsi="Consolas" w:cs="Consolas"/>
+                          <w:color w:val="806000" w:themeColor="accent4" w:themeShade="80"/>
+                          <w:sz w:val="24"/>
+                          <w:szCs w:val="24"/>
+                          <w:lang w:val="en-US"/>
+                        </w:rPr>
+                        <w:t>')"</w:t>
+                      </w:r>
+                      <w:r>
+                        <w:rPr>
+                          <w:rFonts w:ascii="Consolas" w:hAnsi="Consolas" w:cs="Consolas"/>
+                          <w:sz w:val="24"/>
+                          <w:szCs w:val="24"/>
+                          <w:lang w:val="en-US"/>
+                        </w:rPr>
+                        <w:t>).evaluate();</w:t>
+                      </w:r>
+                      <w:bookmarkStart w:id="1" w:name="_GoBack"/>
+                      <w:bookmarkEnd w:id="1"/>
+                    </w:p>
+                  </w:txbxContent>
+                </v:textbox>
+                <w10:wrap type="square" anchorx="margin"/>
+              </v:shape>
+            </w:pict>
+          </mc:Fallback>
+        </mc:AlternateContent>
+      </w:r>
     </w:p>
     <w:sectPr>
       <w:pgSz w:w="11906" w:h="16838"/>
@@ -7467,7 +7803,7 @@
 </file>
 
 <file path=customXml/itemProps1.xml><?xml version="1.0" encoding="utf-8"?>
-<ds:datastoreItem xmlns:ds="http://schemas.openxmlformats.org/officeDocument/2006/customXml" ds:itemID="{BC45430A-E99B-4C87-9A14-16BCBA050510}">
+<ds:datastoreItem xmlns:ds="http://schemas.openxmlformats.org/officeDocument/2006/customXml" ds:itemID="{F5B69D70-4870-4DE2-90DC-08B61757112A}">
   <ds:schemaRefs>
     <ds:schemaRef ds:uri="http://schemas.openxmlformats.org/officeDocument/2006/bibliography"/>
   </ds:schemaRefs>

</xml_diff>